<commit_message>
Setting up the auth system, and access from the home page. Add User Entity Add Login Form Controller via Make Bundle A
</commit_message>
<xml_diff>
--- a/miscellaneous/Documention technique.docx
+++ b/miscellaneous/Documention technique.docx
@@ -5,32 +5,1522 @@
     <w:p>
       <w:pPr>
         <w:jc w:val="center"/>
-      </w:pPr>
-      <w:r>
-        <w:t>DOCUMENTATION TECHNIQUE</w:t>
-      </w:r>
+        <w:rPr>
+          <w:b/>
+          <w:bCs/>
+        </w:rPr>
+      </w:pPr>
     </w:p>
     <w:p>
       <w:pPr>
         <w:jc w:val="center"/>
-      </w:pPr>
-      <w:r>
-        <w:t>ECORIDE</w:t>
-      </w:r>
+        <w:rPr>
+          <w:b/>
+          <w:bCs/>
+        </w:rPr>
+      </w:pPr>
     </w:p>
     <w:p>
       <w:pPr>
         <w:jc w:val="center"/>
-      </w:pPr>
-    </w:p>
+        <w:rPr>
+          <w:b/>
+          <w:bCs/>
+        </w:rPr>
+      </w:pPr>
+    </w:p>
+    <w:p>
+      <w:pPr>
+        <w:jc w:val="center"/>
+        <w:rPr>
+          <w:b/>
+          <w:bCs/>
+        </w:rPr>
+      </w:pPr>
+    </w:p>
+    <w:p>
+      <w:pPr>
+        <w:jc w:val="center"/>
+        <w:rPr>
+          <w:b/>
+          <w:bCs/>
+        </w:rPr>
+      </w:pPr>
+    </w:p>
+    <w:p>
+      <w:pPr>
+        <w:jc w:val="center"/>
+        <w:rPr>
+          <w:b/>
+          <w:bCs/>
+        </w:rPr>
+      </w:pPr>
+    </w:p>
+    <w:p>
+      <w:pPr>
+        <w:jc w:val="center"/>
+        <w:rPr>
+          <w:b/>
+          <w:bCs/>
+        </w:rPr>
+      </w:pPr>
+    </w:p>
+    <w:p>
+      <w:pPr>
+        <w:jc w:val="center"/>
+        <w:rPr>
+          <w:b/>
+          <w:bCs/>
+        </w:rPr>
+      </w:pPr>
+    </w:p>
+    <w:p>
+      <w:pPr>
+        <w:jc w:val="center"/>
+        <w:rPr>
+          <w:b/>
+          <w:bCs/>
+        </w:rPr>
+      </w:pPr>
+    </w:p>
+    <w:p>
+      <w:pPr>
+        <w:jc w:val="center"/>
+        <w:rPr>
+          <w:b/>
+          <w:bCs/>
+        </w:rPr>
+      </w:pPr>
+    </w:p>
+    <w:p>
+      <w:pPr>
+        <w:jc w:val="center"/>
+        <w:rPr>
+          <w:b/>
+          <w:bCs/>
+        </w:rPr>
+      </w:pPr>
+      <w:r>
+        <w:rPr>
+          <w:rStyle w:val="Titredulivre"/>
+          <w:b w:val="0"/>
+          <w:bCs w:val="0"/>
+          <w:sz w:val="40"/>
+          <w:szCs w:val="40"/>
+        </w:rPr>
+        <w:t>Écoride</w:t>
+      </w:r>
+    </w:p>
+    <w:p>
+      <w:pPr>
+        <w:jc w:val="center"/>
+      </w:pPr>
+    </w:p>
+    <w:p>
+      <w:pPr>
+        <w:pStyle w:val="Titre"/>
+        <w:jc w:val="center"/>
+        <w:rPr>
+          <w:b/>
+          <w:bCs/>
+        </w:rPr>
+      </w:pPr>
+      <w:r>
+        <w:t>Documentation technique</w:t>
+      </w:r>
+      <w:r>
+        <w:rPr>
+          <w:b/>
+          <w:bCs/>
+        </w:rPr>
+        <w:br w:type="page"/>
+      </w:r>
+    </w:p>
+    <w:p>
+      <w:pPr>
+        <w:pStyle w:val="Titre1"/>
+        <w:jc w:val="center"/>
+      </w:pPr>
+      <w:r>
+        <w:lastRenderedPageBreak/>
+        <w:t>Sommaire – Documentation Technique</w:t>
+      </w:r>
+    </w:p>
+    <w:p>
+      <w:pPr>
+        <w:rPr>
+          <w:b/>
+          <w:bCs/>
+        </w:rPr>
+      </w:pPr>
+      <w:r>
+        <w:rPr>
+          <w:rStyle w:val="Titre2Car"/>
+        </w:rPr>
+        <w:t>I</w:t>
+      </w:r>
+      <w:r>
+        <w:rPr>
+          <w:rStyle w:val="Titre2Car"/>
+        </w:rPr>
+        <w:t>. Introduction</w:t>
+      </w:r>
+    </w:p>
+    <w:p>
+      <w:r>
+        <w:t>1.1 Présentation du projet</w:t>
+      </w:r>
+      <w:r>
+        <w:br/>
+        <w:t>1.2 Contexte et objectifs (EcoRide)</w:t>
+      </w:r>
+      <w:r>
+        <w:br/>
+        <w:t>1.3 Périmètre fonctionnel et contraintes</w:t>
+      </w:r>
+    </w:p>
+    <w:p>
+      <w:pPr>
+        <w:rPr>
+          <w:b/>
+          <w:bCs/>
+        </w:rPr>
+      </w:pPr>
+      <w:r>
+        <w:rPr>
+          <w:b/>
+          <w:bCs/>
+        </w:rPr>
+        <w:t xml:space="preserve"> </w:t>
+      </w:r>
+      <w:r>
+        <w:rPr>
+          <w:rStyle w:val="Titre2Car"/>
+        </w:rPr>
+        <w:t>II. A</w:t>
+      </w:r>
+      <w:r>
+        <w:rPr>
+          <w:rStyle w:val="Titre2Car"/>
+        </w:rPr>
+        <w:t>nalyse des besoins</w:t>
+      </w:r>
+    </w:p>
+    <w:p>
+      <w:r>
+        <w:t>2.1 Étude des utilisateurs et rôles (Visiteur, Utilisateur, Employé, Administrateur)</w:t>
+      </w:r>
+      <w:r>
+        <w:br/>
+        <w:t>2.2 Analyse des User Stories (US1 à US13)</w:t>
+      </w:r>
+      <w:r>
+        <w:br/>
+        <w:t>2.3 Spécifications fonctionnelles principales</w:t>
+      </w:r>
+      <w:r>
+        <w:br/>
+        <w:t>2.4 Contraintes techniques et de sécurité</w:t>
+      </w:r>
+    </w:p>
+    <w:p>
+      <w:pPr>
+        <w:rPr>
+          <w:b/>
+          <w:bCs/>
+        </w:rPr>
+      </w:pPr>
+      <w:r>
+        <w:rPr>
+          <w:rStyle w:val="Titre2Car"/>
+        </w:rPr>
+        <w:t>I</w:t>
+      </w:r>
+      <w:r>
+        <w:rPr>
+          <w:rStyle w:val="Titre2Car"/>
+        </w:rPr>
+        <w:t>I</w:t>
+      </w:r>
+      <w:r>
+        <w:rPr>
+          <w:rStyle w:val="Titre2Car"/>
+        </w:rPr>
+        <w:t xml:space="preserve">I. </w:t>
+      </w:r>
+      <w:r>
+        <w:rPr>
+          <w:rStyle w:val="Titre2Car"/>
+        </w:rPr>
+        <w:t>Architecture de l’application</w:t>
+      </w:r>
+    </w:p>
+    <w:p>
+      <w:r>
+        <w:t>3.1 Stack technique choisie (Front-end, Back-end, Base de données relationnelle &amp; NoSQL, Déploiement)</w:t>
+      </w:r>
+      <w:r>
+        <w:br/>
+        <w:t>3.2 Architecture logicielle (MVC, API, etc.)</w:t>
+      </w:r>
+      <w:r>
+        <w:br/>
+        <w:t>3.3 Schéma global de l’application</w:t>
+      </w:r>
+    </w:p>
+    <w:p>
+      <w:pPr>
+        <w:rPr>
+          <w:b/>
+          <w:bCs/>
+        </w:rPr>
+      </w:pPr>
+      <w:r>
+        <w:rPr>
+          <w:rStyle w:val="Titre2Car"/>
+        </w:rPr>
+        <w:t>I</w:t>
+      </w:r>
+      <w:r>
+        <w:rPr>
+          <w:rStyle w:val="Titre2Car"/>
+        </w:rPr>
+        <w:t>V</w:t>
+      </w:r>
+      <w:r>
+        <w:rPr>
+          <w:rStyle w:val="Titre2Car"/>
+        </w:rPr>
+        <w:t xml:space="preserve">. </w:t>
+      </w:r>
+      <w:r>
+        <w:rPr>
+          <w:rStyle w:val="Titre2Car"/>
+        </w:rPr>
+        <w:t>Conception</w:t>
+      </w:r>
+    </w:p>
+    <w:p>
+      <w:r>
+        <w:t>4.1 Charte graphique (palette de couleurs, typographies, thèmes)</w:t>
+      </w:r>
+      <w:r>
+        <w:br/>
+        <w:t>4.2 Maquettes (wireframes &amp; mockups – desktop &amp; mobile)</w:t>
+      </w:r>
+      <w:r>
+        <w:br/>
+        <w:t>4.3 Modèle conceptuel de données (MCD)</w:t>
+      </w:r>
+      <w:r>
+        <w:br/>
+        <w:t>4.4 Diagrammes UML</w:t>
+      </w:r>
+    </w:p>
+    <w:p>
+      <w:pPr>
+        <w:numPr>
+          <w:ilvl w:val="0"/>
+          <w:numId w:val="26"/>
+        </w:numPr>
+      </w:pPr>
+      <w:r>
+        <w:t>Diagramme de cas d’utilisation</w:t>
+      </w:r>
+    </w:p>
+    <w:p>
+      <w:pPr>
+        <w:numPr>
+          <w:ilvl w:val="0"/>
+          <w:numId w:val="26"/>
+        </w:numPr>
+      </w:pPr>
+      <w:r>
+        <w:t>Diagramme de séquence</w:t>
+      </w:r>
+    </w:p>
+    <w:p>
+      <w:pPr>
+        <w:numPr>
+          <w:ilvl w:val="0"/>
+          <w:numId w:val="26"/>
+        </w:numPr>
+      </w:pPr>
+      <w:r>
+        <w:t>Diagramme de classes (si applicable)</w:t>
+      </w:r>
+    </w:p>
+    <w:p>
+      <w:pPr>
+        <w:pStyle w:val="Titre2"/>
+      </w:pPr>
+      <w:r>
+        <w:rPr>
+          <w:rStyle w:val="Titre2Car"/>
+        </w:rPr>
+        <w:t>V</w:t>
+      </w:r>
+      <w:r>
+        <w:rPr>
+          <w:rStyle w:val="Titre2Car"/>
+        </w:rPr>
+        <w:t xml:space="preserve">. </w:t>
+      </w:r>
+      <w:r>
+        <w:t>Développement Front-end</w:t>
+      </w:r>
+    </w:p>
+    <w:p>
+      <w:r>
+        <w:t>5.1 Installation et configuration de l’environnement</w:t>
+      </w:r>
+      <w:r>
+        <w:br/>
+        <w:t>5.2 Composants de l’interface utilisateur</w:t>
+      </w:r>
+      <w:r>
+        <w:br/>
+        <w:t>5.3 Gestion de la navigation et des vues</w:t>
+      </w:r>
+      <w:r>
+        <w:br/>
+        <w:t>5.4 Dynamisation des interfaces (JS/Framework)</w:t>
+      </w:r>
+    </w:p>
+    <w:p>
+      <w:pPr>
+        <w:pStyle w:val="Titre2"/>
+      </w:pPr>
+      <w:r>
+        <w:t>VI.</w:t>
+      </w:r>
+      <w:r>
+        <w:t xml:space="preserve"> Développement Back-end</w:t>
+      </w:r>
+    </w:p>
+    <w:p>
+      <w:r>
+        <w:t>6.1 Mise en place de la base de données relationnelle</w:t>
+      </w:r>
+      <w:r>
+        <w:br/>
+        <w:t>6.2 Gestion des données NoSQL</w:t>
+      </w:r>
+      <w:r>
+        <w:br/>
+      </w:r>
+      <w:r>
+        <w:lastRenderedPageBreak/>
+        <w:t>6.3 Développement des API et logique métier</w:t>
+      </w:r>
+      <w:r>
+        <w:br/>
+        <w:t>6.4 Sécurité (authentification, autorisations, stockage des mots de passe, etc.)</w:t>
+      </w:r>
+    </w:p>
+    <w:p>
+      <w:pPr>
+        <w:pStyle w:val="Titre2"/>
+      </w:pPr>
+      <w:r>
+        <w:t>VII.</w:t>
+      </w:r>
+      <w:r>
+        <w:t xml:space="preserve"> Déploiement</w:t>
+      </w:r>
+    </w:p>
+    <w:p>
+      <w:r>
+        <w:t>7.1 Procédure d’installation en local (README.md)</w:t>
+      </w:r>
+      <w:r>
+        <w:br/>
+        <w:t>7.2 Déploiement sur l’hébergement choisi (fly.io, Heroku, Vercel, etc.)</w:t>
+      </w:r>
+      <w:r>
+        <w:br/>
+        <w:t>7.3 Gestion des environnements (dev, test, prod)</w:t>
+      </w:r>
+    </w:p>
+    <w:p>
+      <w:pPr>
+        <w:pStyle w:val="Titre2"/>
+      </w:pPr>
+      <w:r>
+        <w:t>VIII.</w:t>
+      </w:r>
+      <w:r>
+        <w:t xml:space="preserve"> Gestion de projet</w:t>
+      </w:r>
+    </w:p>
+    <w:p>
+      <w:r>
+        <w:t>8.1 Méthodologie (Agile/Kanban)</w:t>
+      </w:r>
+      <w:r>
+        <w:br/>
+        <w:t>8.2 Outils utilisés (Trello, Jira, Notion, etc.)</w:t>
+      </w:r>
+      <w:r>
+        <w:br/>
+        <w:t>8.3 Suivi des versions (Git workflow : branches, merges, tests)</w:t>
+      </w:r>
+    </w:p>
+    <w:p>
+      <w:pPr>
+        <w:pStyle w:val="Titre2"/>
+      </w:pPr>
+      <w:r>
+        <w:t>IX.</w:t>
+      </w:r>
+      <w:r>
+        <w:t xml:space="preserve"> Manuel d’utilisation</w:t>
+      </w:r>
+    </w:p>
+    <w:p>
+      <w:r>
+        <w:t>9.1 Présentation de l’application</w:t>
+      </w:r>
+      <w:r>
+        <w:br/>
+        <w:t>9.2 Parcours utilisateur (Visiteur → Utilisateur → Chauffeur/Passager, Employé, Admin)</w:t>
+      </w:r>
+      <w:r>
+        <w:br/>
+        <w:t>9.3 Identifiants de démonstration</w:t>
+      </w:r>
+      <w:r>
+        <w:br/>
+        <w:t>9.4 Fonctionnalités principales (recherche, réservation, gestion des trajets, etc.)</w:t>
+      </w:r>
+    </w:p>
+    <w:p>
+      <w:pPr>
+        <w:pStyle w:val="Titre2"/>
+      </w:pPr>
+      <w:r>
+        <w:t>X.</w:t>
+      </w:r>
+      <w:r>
+        <w:t xml:space="preserve"> Conclusion</w:t>
+      </w:r>
+    </w:p>
+    <w:p>
+      <w:r>
+        <w:t>10.1 Récapitulatif des choix techniques</w:t>
+      </w:r>
+      <w:r>
+        <w:br/>
+        <w:t>10.2 Améliorations possibles et évolutions futures</w:t>
+      </w:r>
+    </w:p>
+    <w:p>
+      <w:r>
+        <w:br w:type="page"/>
+      </w:r>
+    </w:p>
+    <w:p>
+      <w:pPr>
+        <w:rPr>
+          <w:b/>
+          <w:bCs/>
+        </w:rPr>
+      </w:pPr>
+      <w:r>
+        <w:rPr>
+          <w:rStyle w:val="Titre2Car"/>
+        </w:rPr>
+        <w:lastRenderedPageBreak/>
+        <w:t>I</w:t>
+      </w:r>
+      <w:r>
+        <w:rPr>
+          <w:rStyle w:val="Titre2Car"/>
+        </w:rPr>
+        <w:t>. Introduction</w:t>
+      </w:r>
+    </w:p>
+    <w:p>
+      <w:r>
+        <w:t>1.1 Présentation du projet</w:t>
+      </w:r>
+    </w:p>
+    <w:p>
+      <w:r>
+        <w:t>…</w:t>
+      </w:r>
+      <w:r>
+        <w:br/>
+        <w:t>1.2 Contexte et objectifs (Eco</w:t>
+      </w:r>
+      <w:r>
+        <w:t>r</w:t>
+      </w:r>
+      <w:r>
+        <w:t>ide)</w:t>
+      </w:r>
+    </w:p>
+    <w:p>
+      <w:r>
+        <w:t>…</w:t>
+      </w:r>
+      <w:r>
+        <w:br/>
+        <w:t>1.3 Périmètre fonctionnel et contraintes</w:t>
+      </w:r>
+    </w:p>
+    <w:p>
+      <w:r>
+        <w:t>…</w:t>
+      </w:r>
+    </w:p>
+    <w:p>
+      <w:pPr>
+        <w:rPr>
+          <w:b/>
+          <w:bCs/>
+        </w:rPr>
+      </w:pPr>
+      <w:r>
+        <w:rPr>
+          <w:b/>
+          <w:bCs/>
+        </w:rPr>
+        <w:t xml:space="preserve"> </w:t>
+      </w:r>
+      <w:r>
+        <w:rPr>
+          <w:rStyle w:val="Titre2Car"/>
+        </w:rPr>
+        <w:t>II. A</w:t>
+      </w:r>
+      <w:r>
+        <w:rPr>
+          <w:rStyle w:val="Titre2Car"/>
+        </w:rPr>
+        <w:t>nalyse des besoins</w:t>
+      </w:r>
+    </w:p>
+    <w:p>
+      <w:r>
+        <w:t>2.1 Étude des utilisateurs et rôles (Visiteur, Utilisateur, Employé, Administrateur)</w:t>
+      </w:r>
+    </w:p>
+    <w:p>
+      <w:r>
+        <w:t>…</w:t>
+      </w:r>
+      <w:r>
+        <w:br/>
+        <w:t>2.2 Analyse des User Stories (US1 à US13)</w:t>
+      </w:r>
+    </w:p>
+    <w:p>
+      <w:r>
+        <w:t>…</w:t>
+      </w:r>
+      <w:r>
+        <w:br/>
+        <w:t>2.3 Spécifications fonctionnelles principales</w:t>
+      </w:r>
+    </w:p>
+    <w:p>
+      <w:pPr>
+        <w:rPr>
+          <w:color w:val="4EA72E" w:themeColor="accent6"/>
+        </w:rPr>
+      </w:pPr>
+      <w:r>
+        <w:rPr>
+          <w:color w:val="4EA72E" w:themeColor="accent6"/>
+        </w:rPr>
+        <w:t>Mise en place d’une application de covoit accès sur les énergies vertes</w:t>
+      </w:r>
+    </w:p>
+    <w:p>
+      <w:r>
+        <w:rPr>
+          <w:color w:val="4EA72E" w:themeColor="accent6"/>
+        </w:rPr>
+        <w:t>Objectif : Rouler à plusieurs en réduisant l’impact carbonne de chaque individu</w:t>
+      </w:r>
+      <w:r>
+        <w:br/>
+        <w:t>2.4 Contraintes techniques et de sécurité</w:t>
+      </w:r>
+    </w:p>
+    <w:p>
+      <w:pPr>
+        <w:rPr>
+          <w:color w:val="4EA72E" w:themeColor="accent6"/>
+        </w:rPr>
+      </w:pPr>
+      <w:r>
+        <w:rPr>
+          <w:color w:val="4EA72E" w:themeColor="accent6"/>
+        </w:rPr>
+        <w:t>Contrainte techniques : Mise en place d’un système dynamique et simple d’utilisation, intuitif (UI UX).</w:t>
+      </w:r>
+    </w:p>
+    <w:p>
+      <w:pPr>
+        <w:rPr>
+          <w:color w:val="4EA72E" w:themeColor="accent6"/>
+        </w:rPr>
+      </w:pPr>
+      <w:r>
+        <w:rPr>
+          <w:color w:val="4EA72E" w:themeColor="accent6"/>
+        </w:rPr>
+        <w:t>Contrainte sécurité : Sécurisation des données User à bien faire ! IMPORTANT ++</w:t>
+      </w:r>
+    </w:p>
+    <w:p>
+      <w:pPr>
+        <w:rPr>
+          <w:b/>
+          <w:bCs/>
+        </w:rPr>
+      </w:pPr>
+      <w:r>
+        <w:rPr>
+          <w:rStyle w:val="Titre2Car"/>
+        </w:rPr>
+        <w:t xml:space="preserve">III. </w:t>
+      </w:r>
+      <w:r>
+        <w:rPr>
+          <w:rStyle w:val="Titre2Car"/>
+        </w:rPr>
+        <w:t>Architecture de l’application</w:t>
+      </w:r>
+    </w:p>
+    <w:p>
+      <w:r>
+        <w:t>3.1 Stack technique choisie (Front-end, Back-end, Base de données relationnelle &amp; NoSQL, Déploiement)</w:t>
+      </w:r>
+    </w:p>
+    <w:p>
+      <w:pPr>
+        <w:rPr>
+          <w:color w:val="4EA72E" w:themeColor="accent6"/>
+        </w:rPr>
+      </w:pPr>
+      <w:r>
+        <w:rPr>
+          <w:color w:val="4EA72E" w:themeColor="accent6"/>
+        </w:rPr>
+        <w:t>HTML CSS JS pour le front, alimenté via twig, le moteur de template de symfony.</w:t>
+      </w:r>
+    </w:p>
+    <w:p>
+      <w:pPr>
+        <w:rPr>
+          <w:color w:val="4EA72E" w:themeColor="accent6"/>
+        </w:rPr>
+      </w:pPr>
+      <w:r>
+        <w:rPr>
+          <w:color w:val="4EA72E" w:themeColor="accent6"/>
+        </w:rPr>
+        <w:t>Back : php, alimenté par Symfony et toutes ses dépendances</w:t>
+      </w:r>
+      <w:r>
+        <w:rPr>
+          <w:color w:val="4EA72E" w:themeColor="accent6"/>
+        </w:rPr>
+        <w:br/>
+        <w:t>BDDR MySQL 8.4</w:t>
+      </w:r>
+    </w:p>
+    <w:p>
+      <w:pPr>
+        <w:rPr>
+          <w:color w:val="4EA72E" w:themeColor="accent6"/>
+        </w:rPr>
+      </w:pPr>
+      <w:r>
+        <w:rPr>
+          <w:color w:val="4EA72E" w:themeColor="accent6"/>
+        </w:rPr>
+        <w:t>BBD NoSQL : MongoDB</w:t>
+      </w:r>
+    </w:p>
+    <w:p>
+      <w:r>
+        <w:rPr>
+          <w:color w:val="4EA72E" w:themeColor="accent6"/>
+        </w:rPr>
+        <w:t>Déploiement Héroku</w:t>
+      </w:r>
+      <w:r>
+        <w:br/>
+        <w:t>3.2 Architecture logicielle (MVC, API, etc.)</w:t>
+      </w:r>
+    </w:p>
+    <w:p>
+      <w:r>
+        <w:rPr>
+          <w:color w:val="4EA72E" w:themeColor="accent6"/>
+        </w:rPr>
+        <w:t>Utilisateur du framework PHP symfonyn l’architecture logicielle est donc en Model View Controller</w:t>
+      </w:r>
+      <w:r>
+        <w:br/>
+        <w:t>3.3 Schéma global de l’application</w:t>
+      </w:r>
+    </w:p>
+    <w:p>
+      <w:r>
+        <w:lastRenderedPageBreak/>
+        <w:t>…</w:t>
+      </w:r>
+    </w:p>
+    <w:p>
+      <w:pPr>
+        <w:rPr>
+          <w:b/>
+          <w:bCs/>
+        </w:rPr>
+      </w:pPr>
+      <w:r>
+        <w:rPr>
+          <w:rStyle w:val="Titre2Car"/>
+        </w:rPr>
+        <w:t xml:space="preserve">IV. </w:t>
+      </w:r>
+      <w:r>
+        <w:rPr>
+          <w:rStyle w:val="Titre2Car"/>
+        </w:rPr>
+        <w:t>Conception</w:t>
+      </w:r>
+    </w:p>
+    <w:p>
+      <w:r>
+        <w:t>4.1 Charte graphique (palette de couleurs, typographies, thèmes)</w:t>
+      </w:r>
+    </w:p>
+    <w:p>
+      <w:r>
+        <w:t>…</w:t>
+      </w:r>
+      <w:r>
+        <w:br/>
+        <w:t>4.2 Maquettes (wireframes &amp; mockups – desktop &amp; mobile)</w:t>
+      </w:r>
+    </w:p>
+    <w:p>
+      <w:r>
+        <w:t>..</w:t>
+      </w:r>
+      <w:r>
+        <w:br/>
+        <w:t>4.3 Modèle conceptuel de données (MCD)</w:t>
+      </w:r>
+    </w:p>
+    <w:p>
+      <w:r>
+        <w:t>…</w:t>
+      </w:r>
+      <w:r>
+        <w:br/>
+        <w:t>4.4 Diagrammes UML</w:t>
+      </w:r>
+    </w:p>
+    <w:p>
+      <w:pPr>
+        <w:numPr>
+          <w:ilvl w:val="0"/>
+          <w:numId w:val="26"/>
+        </w:numPr>
+      </w:pPr>
+      <w:r>
+        <w:t>Diagramme de cas d’utilisation</w:t>
+      </w:r>
+    </w:p>
+    <w:p>
+      <w:pPr>
+        <w:numPr>
+          <w:ilvl w:val="0"/>
+          <w:numId w:val="26"/>
+        </w:numPr>
+      </w:pPr>
+      <w:r>
+        <w:t>Diagramme de séquence</w:t>
+      </w:r>
+    </w:p>
+    <w:p>
+      <w:pPr>
+        <w:numPr>
+          <w:ilvl w:val="0"/>
+          <w:numId w:val="26"/>
+        </w:numPr>
+      </w:pPr>
+      <w:r>
+        <w:t>Diagramme de classes (si applicable)</w:t>
+      </w:r>
+    </w:p>
+    <w:p>
+      <w:pPr>
+        <w:pStyle w:val="Titre2"/>
+      </w:pPr>
+      <w:r>
+        <w:rPr>
+          <w:rStyle w:val="Titre2Car"/>
+        </w:rPr>
+        <w:t xml:space="preserve">V. </w:t>
+      </w:r>
+      <w:r>
+        <w:t>Développement Front-end</w:t>
+      </w:r>
+    </w:p>
+    <w:p>
+      <w:r>
+        <w:t>5.1 Installation et configuration de l’environnement</w:t>
+      </w:r>
+    </w:p>
+    <w:p>
+      <w:r>
+        <w:rPr>
+          <w:color w:val="4EA72E" w:themeColor="accent6"/>
+        </w:rPr>
+        <w:t>Mise en place de Bootstrap pour le framework CSS (compatibilité forte avec Symfony), utilisateur d’un moteur de template présent par défaut dans symfony : twig</w:t>
+      </w:r>
+      <w:r>
+        <w:br/>
+        <w:t>5.2 Composants de l’interface utilisateur</w:t>
+      </w:r>
+    </w:p>
+    <w:p>
+      <w:r>
+        <w:t>…</w:t>
+      </w:r>
+      <w:r>
+        <w:br/>
+        <w:t>5.3 Gestion de la navigation et des vues</w:t>
+      </w:r>
+    </w:p>
+    <w:p>
+      <w:r>
+        <w:rPr>
+          <w:color w:val="4EA72E" w:themeColor="accent6"/>
+        </w:rPr>
+        <w:t>La gestion des vues et gérer par symfony en faisant appel au controller.</w:t>
+      </w:r>
+      <w:r>
+        <w:br/>
+        <w:t>5.4 Dynamisation des interfaces (JS/Framework)</w:t>
+      </w:r>
+    </w:p>
+    <w:p>
+      <w:r>
+        <w:t>…</w:t>
+      </w:r>
+    </w:p>
+    <w:p>
+      <w:pPr>
+        <w:pStyle w:val="Titre2"/>
+      </w:pPr>
+      <w:r>
+        <w:t>VI.</w:t>
+      </w:r>
+      <w:r>
+        <w:t xml:space="preserve"> Développement Back-end</w:t>
+      </w:r>
+    </w:p>
+    <w:p>
+      <w:r>
+        <w:t>6.1 Mise en place de la base de données relationnelle</w:t>
+      </w:r>
+    </w:p>
+    <w:p>
+      <w:pPr>
+        <w:rPr>
+          <w:color w:val="4EA72E" w:themeColor="accent6"/>
+        </w:rPr>
+      </w:pPr>
+      <w:r>
+        <w:rPr>
+          <w:color w:val="4EA72E" w:themeColor="accent6"/>
+        </w:rPr>
+        <w:t xml:space="preserve">Mise en place de la BDD MySQL avec docker, </w:t>
+      </w:r>
+      <w:r>
+        <w:rPr>
+          <w:color w:val="4EA72E" w:themeColor="accent6"/>
+        </w:rPr>
+        <w:br/>
+        <w:t xml:space="preserve">docker pull mysql :8.4, lancement d’un container avec les variables d’environnement suivante : </w:t>
+      </w:r>
+    </w:p>
+    <w:p>
+      <w:pPr>
+        <w:rPr>
+          <w:color w:val="4EA72E" w:themeColor="accent6"/>
+        </w:rPr>
+      </w:pPr>
+      <w:r>
+        <w:rPr>
+          <w:color w:val="4EA72E" w:themeColor="accent6"/>
+        </w:rPr>
+        <w:t xml:space="preserve">      MYSQL_USER: defaultUser</w:t>
+      </w:r>
+    </w:p>
+    <w:p>
+      <w:pPr>
+        <w:rPr>
+          <w:color w:val="4EA72E" w:themeColor="accent6"/>
+        </w:rPr>
+      </w:pPr>
+      <w:r>
+        <w:rPr>
+          <w:color w:val="4EA72E" w:themeColor="accent6"/>
+        </w:rPr>
+        <w:t xml:space="preserve">      MYSQL_PASSWORD: MySq%40root170520</w:t>
+      </w:r>
+    </w:p>
+    <w:p>
+      <w:pPr>
+        <w:rPr>
+          <w:color w:val="4EA72E" w:themeColor="accent6"/>
+        </w:rPr>
+      </w:pPr>
+      <w:r>
+        <w:rPr>
+          <w:color w:val="4EA72E" w:themeColor="accent6"/>
+        </w:rPr>
+        <w:t xml:space="preserve">      MYSQL_DATABASE: ecoride_project</w:t>
+      </w:r>
+    </w:p>
+    <w:p>
+      <w:pPr>
+        <w:rPr>
+          <w:color w:val="4EA72E" w:themeColor="accent6"/>
+        </w:rPr>
+      </w:pPr>
+      <w:r>
+        <w:rPr>
+          <w:color w:val="4EA72E" w:themeColor="accent6"/>
+        </w:rPr>
+        <w:lastRenderedPageBreak/>
+        <w:t xml:space="preserve">      MYSQL_ROOT_PASSWORD: RoOt%40root170520</w:t>
+      </w:r>
+    </w:p>
+    <w:p>
+      <w:pPr>
+        <w:rPr>
+          <w:color w:val="4EA72E" w:themeColor="accent6"/>
+        </w:rPr>
+      </w:pPr>
+      <w:r>
+        <w:rPr>
+          <w:color w:val="4EA72E" w:themeColor="accent6"/>
+        </w:rPr>
+        <w:t>Mise en place</w:t>
+      </w:r>
+      <w:r>
+        <w:rPr>
+          <w:color w:val="4EA72E" w:themeColor="accent6"/>
+        </w:rPr>
+        <w:t xml:space="preserve"> des volumes docker pour garder en mémoire les changements dans la </w:t>
+      </w:r>
+      <w:r>
+        <w:rPr>
+          <w:color w:val="4EA72E" w:themeColor="accent6"/>
+        </w:rPr>
+        <w:t>BDD</w:t>
+      </w:r>
+    </w:p>
+    <w:p>
+      <w:pPr>
+        <w:rPr>
+          <w:color w:val="4EA72E" w:themeColor="accent6"/>
+        </w:rPr>
+      </w:pPr>
+      <w:r>
+        <w:br/>
+        <w:t>6.2 Gestion des données NoSQL</w:t>
+      </w:r>
+    </w:p>
+    <w:p>
+      <w:r>
+        <w:t>…</w:t>
+      </w:r>
+      <w:r>
+        <w:br/>
+        <w:t>6.3 Développement des API et logique métier</w:t>
+      </w:r>
+    </w:p>
+    <w:p>
+      <w:r>
+        <w:rPr>
+          <w:color w:val="4EA72E" w:themeColor="accent6"/>
+        </w:rPr>
+        <w:t>Mise en place des différentes entités</w:t>
+      </w:r>
+      <w:r>
+        <w:br/>
+        <w:t>6.4 Sécurité (authentification, autorisations, stockage des mots de passe, etc.)</w:t>
+      </w:r>
+    </w:p>
+    <w:p>
+      <w:pPr>
+        <w:rPr>
+          <w:color w:val="4EA72E" w:themeColor="accent6"/>
+        </w:rPr>
+      </w:pPr>
+      <w:r>
+        <w:rPr>
+          <w:color w:val="4EA72E" w:themeColor="accent6"/>
+        </w:rPr>
+        <w:t xml:space="preserve">Mise en place via Symfony du système d’authentification par défaut séxurisé (sauf pour le CRSF TOKEN ATTACK), make:User, Make:Login Ajustement des </w:t>
+      </w:r>
+      <w:r>
+        <w:rPr>
+          <w:color w:val="4EA72E" w:themeColor="accent6"/>
+        </w:rPr>
+        <w:t>champs User avec le diagramme UML</w:t>
+      </w:r>
+      <w:r>
+        <w:rPr>
+          <w:color w:val="4EA72E" w:themeColor="accent6"/>
+        </w:rPr>
+        <w:t>.</w:t>
+      </w:r>
+    </w:p>
+    <w:p>
+      <w:pPr>
+        <w:rPr>
+          <w:color w:val="4EA72E" w:themeColor="accent6"/>
+        </w:rPr>
+      </w:pPr>
+      <w:r>
+        <w:rPr>
+          <w:color w:val="4EA72E" w:themeColor="accent6"/>
+        </w:rPr>
+        <w:t>Mise en place d’un utilisateur MySQL par défaut et non d’un root pour éviter d’attribuer les pleins pouvoirs à la connexion PDO</w:t>
+      </w:r>
+    </w:p>
+    <w:p>
+      <w:pPr>
+        <w:pStyle w:val="Titre2"/>
+      </w:pPr>
+      <w:r>
+        <w:t>VII.</w:t>
+      </w:r>
+      <w:r>
+        <w:t xml:space="preserve"> Déploiement</w:t>
+      </w:r>
+    </w:p>
+    <w:p>
+      <w:r>
+        <w:t>7.1 Procédure d’installation en local (README.md)</w:t>
+      </w:r>
+    </w:p>
+    <w:p>
+      <w:r>
+        <w:rPr>
+          <w:color w:val="4EA72E" w:themeColor="accent6"/>
+        </w:rPr>
+        <w:t xml:space="preserve">Procédure </w:t>
+      </w:r>
+      <w:r>
+        <w:rPr>
+          <w:color w:val="4EA72E" w:themeColor="accent6"/>
+        </w:rPr>
+        <w:t>à copier via le README.md</w:t>
+      </w:r>
+      <w:r>
+        <w:br/>
+        <w:t>7.2 Déploiement sur l’hébergement choisi (fly.io, Heroku, Vercel, etc.)</w:t>
+      </w:r>
+    </w:p>
+    <w:p>
+      <w:r>
+        <w:rPr>
+          <w:color w:val="4EA72E" w:themeColor="accent6"/>
+        </w:rPr>
+        <w:t>Déploiement Heroku</w:t>
+      </w:r>
+      <w:r>
+        <w:br/>
+        <w:t>7.3 Gestion des environnements (dev, test, prod)</w:t>
+      </w:r>
+    </w:p>
+    <w:p>
+      <w:r>
+        <w:t>…</w:t>
+      </w:r>
+    </w:p>
+    <w:p>
+      <w:pPr>
+        <w:pStyle w:val="Titre2"/>
+      </w:pPr>
+      <w:r>
+        <w:t>VIII.</w:t>
+      </w:r>
+      <w:r>
+        <w:t xml:space="preserve"> Gestion de projet</w:t>
+      </w:r>
+    </w:p>
+    <w:p>
+      <w:r>
+        <w:t>8.1 Méthodologie (Agile/Kanban)</w:t>
+      </w:r>
+    </w:p>
+    <w:p>
+      <w:r>
+        <w:rPr>
+          <w:color w:val="4EA72E" w:themeColor="accent6"/>
+        </w:rPr>
+        <w:t>Méth</w:t>
+      </w:r>
+      <w:r>
+        <w:rPr>
+          <w:color w:val="4EA72E" w:themeColor="accent6"/>
+        </w:rPr>
+        <w:t>odologie kanban avec mise en place agile.</w:t>
+      </w:r>
+      <w:r>
+        <w:br/>
+        <w:t>8.2 Outils utilisés (Trello, Jira, Notion, etc.)</w:t>
+      </w:r>
+    </w:p>
+    <w:p>
+      <w:pPr>
+        <w:rPr>
+          <w:color w:val="4EA72E" w:themeColor="accent6"/>
+        </w:rPr>
+      </w:pPr>
+      <w:r>
+        <w:rPr>
+          <w:color w:val="4EA72E" w:themeColor="accent6"/>
+        </w:rPr>
+        <w:t xml:space="preserve">Outil utilisé : Trello, </w:t>
+      </w:r>
+    </w:p>
+    <w:p>
+      <w:r>
+        <w:rPr>
+          <w:color w:val="4EA72E" w:themeColor="accent6"/>
+        </w:rPr>
+        <w:t xml:space="preserve">lien : </w:t>
+      </w:r>
+      <w:r>
+        <w:br/>
+        <w:t>8.3 Suivi des versions (Git workflow : branches, merges, tests)</w:t>
+      </w:r>
+    </w:p>
+    <w:p>
+      <w:pPr>
+        <w:rPr>
+          <w:color w:val="4EA72E" w:themeColor="accent6"/>
+        </w:rPr>
+      </w:pPr>
+      <w:r>
+        <w:rPr>
+          <w:color w:val="4EA72E" w:themeColor="accent6"/>
+        </w:rPr>
+        <w:t xml:space="preserve">Mise en place d’un git </w:t>
+      </w:r>
+    </w:p>
+    <w:p>
+      <w:pPr>
+        <w:rPr>
+          <w:color w:val="4EA72E" w:themeColor="accent6"/>
+        </w:rPr>
+      </w:pPr>
+      <w:r>
+        <w:rPr>
+          <w:color w:val="4EA72E" w:themeColor="accent6"/>
+        </w:rPr>
+        <w:t xml:space="preserve">Lien : </w:t>
+      </w:r>
+    </w:p>
+    <w:p>
+      <w:pPr>
+        <w:rPr>
+          <w:color w:val="4EA72E" w:themeColor="accent6"/>
+        </w:rPr>
+      </w:pPr>
+      <w:r>
+        <w:rPr>
+          <w:color w:val="4EA72E" w:themeColor="accent6"/>
+        </w:rPr>
+        <w:t xml:space="preserve">Branches : main, develop, home_feature </w:t>
+      </w:r>
+      <w:r>
+        <w:rPr>
+          <w:b/>
+          <w:bCs/>
+          <w:color w:val="4EA72E" w:themeColor="accent6"/>
+          <w:u w:val="single"/>
+        </w:rPr>
+        <w:t>…</w:t>
+      </w:r>
+    </w:p>
+    <w:p>
+      <w:pPr>
+        <w:pStyle w:val="Titre2"/>
+      </w:pPr>
+      <w:r>
+        <w:lastRenderedPageBreak/>
+        <w:t>IX.</w:t>
+      </w:r>
+      <w:r>
+        <w:t xml:space="preserve"> Manuel d’utilisation</w:t>
+      </w:r>
+    </w:p>
+    <w:p>
+      <w:r>
+        <w:t>9.1 Présentation de l’application</w:t>
+      </w:r>
+    </w:p>
+    <w:p>
+      <w:r>
+        <w:t>…</w:t>
+      </w:r>
+      <w:r>
+        <w:br/>
+        <w:t>9.2 Parcours utilisateur (Visiteur → Utilisateur → Chauffeur/Passager, Employé, Admin)</w:t>
+      </w:r>
+    </w:p>
+    <w:p>
+      <w:r>
+        <w:t>…</w:t>
+      </w:r>
+      <w:r>
+        <w:br/>
+        <w:t>9.3 Identifiants de démonstration</w:t>
+      </w:r>
+    </w:p>
+    <w:p>
+      <w:r>
+        <w:t>…</w:t>
+      </w:r>
+      <w:r>
+        <w:br/>
+        <w:t>9.4 Fonctionnalités principales (recherche, réservation, gestion des trajets, etc.)</w:t>
+      </w:r>
+    </w:p>
+    <w:p>
+      <w:r>
+        <w:t>…</w:t>
+      </w:r>
+    </w:p>
+    <w:p>
+      <w:pPr>
+        <w:pStyle w:val="Titre2"/>
+      </w:pPr>
+      <w:r>
+        <w:t>X.</w:t>
+      </w:r>
+      <w:r>
+        <w:t xml:space="preserve"> Conclusion</w:t>
+      </w:r>
+    </w:p>
+    <w:p>
+      <w:r>
+        <w:t>10.1 Récapitulatif des choix techniques</w:t>
+      </w:r>
+    </w:p>
+    <w:p>
+      <w:r>
+        <w:t>…</w:t>
+      </w:r>
+      <w:r>
+        <w:br/>
+        <w:t>10.2 Améliorations possibles et évolutions futures</w:t>
+      </w:r>
+    </w:p>
+    <w:p>
+      <w:r>
+        <w:t>…</w:t>
+      </w:r>
+    </w:p>
+    <w:p/>
     <w:sectPr>
+      <w:footerReference w:type="default" r:id="rId7"/>
+      <w:headerReference w:type="first" r:id="rId8"/>
       <w:pgSz w:w="11906" w:h="16838"/>
       <w:pgMar w:top="1417" w:right="1417" w:bottom="1417" w:left="1417" w:header="708" w:footer="708" w:gutter="0"/>
       <w:cols w:space="708"/>
+      <w:titlePg/>
       <w:docGrid w:linePitch="360"/>
     </w:sectPr>
   </w:body>
 </w:document>
+</file>
+
+<file path=word/endnotes.xml><?xml version="1.0" encoding="utf-8"?>
+<w:endnotes xmlns:wpc="http://schemas.microsoft.com/office/word/2010/wordprocessingCanvas" xmlns:cx="http://schemas.microsoft.com/office/drawing/2014/chartex" xmlns:cx1="http://schemas.microsoft.com/office/drawing/2015/9/8/chartex" xmlns:cx2="http://schemas.microsoft.com/office/drawing/2015/10/21/chartex" xmlns:cx3="http://schemas.microsoft.com/office/drawing/2016/5/9/chartex" xmlns:cx4="http://schemas.microsoft.com/office/drawing/2016/5/10/chartex" xmlns:cx5="http://schemas.microsoft.com/office/drawing/2016/5/11/chartex" xmlns:cx6="http://schemas.microsoft.com/office/drawing/2016/5/12/chartex" xmlns:cx7="http://schemas.microsoft.com/office/drawing/2016/5/13/chartex" xmlns:cx8="http://schemas.microsoft.com/office/drawing/2016/5/14/chartex" xmlns:mc="http://schemas.openxmlformats.org/markup-compatibility/2006" xmlns:aink="http://schemas.microsoft.com/office/drawing/2016/ink" xmlns:am3d="http://schemas.microsoft.com/office/drawing/2017/model3d" xmlns:o="urn:schemas-microsoft-com:office:office" xmlns:oel="http://schemas.microsoft.com/office/2019/extlst" xmlns:r="http://schemas.openxmlformats.org/officeDocument/2006/relationships" xmlns:m="http://schemas.openxmlformats.org/officeDocument/2006/math" xmlns:v="urn:schemas-microsoft-com:vml" xmlns:wp14="http://schemas.microsoft.com/office/word/2010/wordprocessingDrawing" xmlns:wp="http://schemas.openxmlformats.org/drawingml/2006/wordprocessingDrawing" xmlns:w10="urn:schemas-microsoft-com:office:word" xmlns:w="http://schemas.openxmlformats.org/wordprocessingml/2006/main" xmlns:w14="http://schemas.microsoft.com/office/word/2010/wordml" xmlns:w15="http://schemas.microsoft.com/office/word/2012/wordml" xmlns:w16cex="http://schemas.microsoft.com/office/word/2018/wordml/cex" xmlns:w16cid="http://schemas.microsoft.com/office/word/2016/wordml/cid" xmlns:w16="http://schemas.microsoft.com/office/word/2018/wordml" xmlns:w16du="http://schemas.microsoft.com/office/word/2023/wordml/word16du" xmlns:w16sdtdh="http://schemas.microsoft.com/office/word/2020/wordml/sdtdatahash" xmlns:w16sdtfl="http://schemas.microsoft.com/office/word/2024/wordml/sdtformatlock" xmlns:w16se="http://schemas.microsoft.com/office/word/2015/wordml/symex" xmlns:wpg="http://schemas.microsoft.com/office/word/2010/wordprocessingGroup" xmlns:wpi="http://schemas.microsoft.com/office/word/2010/wordprocessingInk" xmlns:wne="http://schemas.microsoft.com/office/word/2006/wordml" xmlns:wps="http://schemas.microsoft.com/office/word/2010/wordprocessingShape" mc:Ignorable="w14 w15 w16se w16cid w16 w16cex w16sdtdh w16sdtfl w16du wp14">
+  <w:endnote w:type="separator" w:id="-1">
+    <w:p>
+      <w:pPr>
+        <w:spacing w:after="0" w:line="240" w:lineRule="auto"/>
+      </w:pPr>
+      <w:r>
+        <w:separator/>
+      </w:r>
+    </w:p>
+  </w:endnote>
+  <w:endnote w:type="continuationSeparator" w:id="0">
+    <w:p>
+      <w:pPr>
+        <w:spacing w:after="0" w:line="240" w:lineRule="auto"/>
+      </w:pPr>
+      <w:r>
+        <w:continuationSeparator/>
+      </w:r>
+    </w:p>
+  </w:endnote>
+</w:endnotes>
+</file>
+
+<file path=word/footer1.xml><?xml version="1.0" encoding="utf-8"?>
+<w:ftr xmlns:wpc="http://schemas.microsoft.com/office/word/2010/wordprocessingCanvas" xmlns:cx="http://schemas.microsoft.com/office/drawing/2014/chartex" xmlns:cx1="http://schemas.microsoft.com/office/drawing/2015/9/8/chartex" xmlns:cx2="http://schemas.microsoft.com/office/drawing/2015/10/21/chartex" xmlns:cx3="http://schemas.microsoft.com/office/drawing/2016/5/9/chartex" xmlns:cx4="http://schemas.microsoft.com/office/drawing/2016/5/10/chartex" xmlns:cx5="http://schemas.microsoft.com/office/drawing/2016/5/11/chartex" xmlns:cx6="http://schemas.microsoft.com/office/drawing/2016/5/12/chartex" xmlns:cx7="http://schemas.microsoft.com/office/drawing/2016/5/13/chartex" xmlns:cx8="http://schemas.microsoft.com/office/drawing/2016/5/14/chartex" xmlns:mc="http://schemas.openxmlformats.org/markup-compatibility/2006" xmlns:aink="http://schemas.microsoft.com/office/drawing/2016/ink" xmlns:am3d="http://schemas.microsoft.com/office/drawing/2017/model3d" xmlns:o="urn:schemas-microsoft-com:office:office" xmlns:oel="http://schemas.microsoft.com/office/2019/extlst" xmlns:r="http://schemas.openxmlformats.org/officeDocument/2006/relationships" xmlns:m="http://schemas.openxmlformats.org/officeDocument/2006/math" xmlns:v="urn:schemas-microsoft-com:vml" xmlns:wp14="http://schemas.microsoft.com/office/word/2010/wordprocessingDrawing" xmlns:wp="http://schemas.openxmlformats.org/drawingml/2006/wordprocessingDrawing" xmlns:w10="urn:schemas-microsoft-com:office:word" xmlns:w="http://schemas.openxmlformats.org/wordprocessingml/2006/main" xmlns:w14="http://schemas.microsoft.com/office/word/2010/wordml" xmlns:w15="http://schemas.microsoft.com/office/word/2012/wordml" xmlns:w16cex="http://schemas.microsoft.com/office/word/2018/wordml/cex" xmlns:w16cid="http://schemas.microsoft.com/office/word/2016/wordml/cid" xmlns:w16="http://schemas.microsoft.com/office/word/2018/wordml" xmlns:w16du="http://schemas.microsoft.com/office/word/2023/wordml/word16du" xmlns:w16sdtdh="http://schemas.microsoft.com/office/word/2020/wordml/sdtdatahash" xmlns:w16sdtfl="http://schemas.microsoft.com/office/word/2024/wordml/sdtformatlock" xmlns:w16se="http://schemas.microsoft.com/office/word/2015/wordml/symex" xmlns:wpg="http://schemas.microsoft.com/office/word/2010/wordprocessingGroup" xmlns:wpi="http://schemas.microsoft.com/office/word/2010/wordprocessingInk" xmlns:wne="http://schemas.microsoft.com/office/word/2006/wordml" xmlns:wps="http://schemas.microsoft.com/office/word/2010/wordprocessingShape" mc:Ignorable="w14 w15 w16se w16cid w16 w16cex w16sdtdh w16sdtfl w16du wp14">
+  <w:p>
+    <w:pPr>
+      <w:tabs>
+        <w:tab w:val="center" w:pos="4550"/>
+        <w:tab w:val="left" w:pos="5818"/>
+      </w:tabs>
+      <w:ind w:right="260"/>
+      <w:jc w:val="right"/>
+      <w:rPr>
+        <w:color w:val="071320" w:themeColor="text2" w:themeShade="80"/>
+      </w:rPr>
+    </w:pPr>
+    <w:r>
+      <w:rPr>
+        <w:color w:val="2C7FCE" w:themeColor="text2" w:themeTint="99"/>
+        <w:spacing w:val="60"/>
+      </w:rPr>
+      <w:t>Page</w:t>
+    </w:r>
+    <w:r>
+      <w:rPr>
+        <w:color w:val="2C7FCE" w:themeColor="text2" w:themeTint="99"/>
+      </w:rPr>
+      <w:t xml:space="preserve"> </w:t>
+    </w:r>
+    <w:r>
+      <w:rPr>
+        <w:color w:val="0A1D30" w:themeColor="text2" w:themeShade="BF"/>
+      </w:rPr>
+      <w:fldChar w:fldCharType="begin"/>
+    </w:r>
+    <w:r>
+      <w:rPr>
+        <w:color w:val="0A1D30" w:themeColor="text2" w:themeShade="BF"/>
+      </w:rPr>
+      <w:instrText>PAGE   \* MERGEFORMAT</w:instrText>
+    </w:r>
+    <w:r>
+      <w:rPr>
+        <w:color w:val="0A1D30" w:themeColor="text2" w:themeShade="BF"/>
+      </w:rPr>
+      <w:fldChar w:fldCharType="separate"/>
+    </w:r>
+    <w:r>
+      <w:rPr>
+        <w:color w:val="0A1D30" w:themeColor="text2" w:themeShade="BF"/>
+      </w:rPr>
+      <w:t>1</w:t>
+    </w:r>
+    <w:r>
+      <w:rPr>
+        <w:color w:val="0A1D30" w:themeColor="text2" w:themeShade="BF"/>
+      </w:rPr>
+      <w:fldChar w:fldCharType="end"/>
+    </w:r>
+    <w:r>
+      <w:rPr>
+        <w:color w:val="0A1D30" w:themeColor="text2" w:themeShade="BF"/>
+      </w:rPr>
+      <w:t xml:space="preserve"> | </w:t>
+    </w:r>
+    <w:r>
+      <w:rPr>
+        <w:color w:val="0A1D30" w:themeColor="text2" w:themeShade="BF"/>
+      </w:rPr>
+      <w:fldChar w:fldCharType="begin"/>
+    </w:r>
+    <w:r>
+      <w:rPr>
+        <w:color w:val="0A1D30" w:themeColor="text2" w:themeShade="BF"/>
+      </w:rPr>
+      <w:instrText>NUMPAGES  \* Arabic  \* MERGEFORMAT</w:instrText>
+    </w:r>
+    <w:r>
+      <w:rPr>
+        <w:color w:val="0A1D30" w:themeColor="text2" w:themeShade="BF"/>
+      </w:rPr>
+      <w:fldChar w:fldCharType="separate"/>
+    </w:r>
+    <w:r>
+      <w:rPr>
+        <w:color w:val="0A1D30" w:themeColor="text2" w:themeShade="BF"/>
+      </w:rPr>
+      <w:t>1</w:t>
+    </w:r>
+    <w:r>
+      <w:rPr>
+        <w:color w:val="0A1D30" w:themeColor="text2" w:themeShade="BF"/>
+      </w:rPr>
+      <w:fldChar w:fldCharType="end"/>
+    </w:r>
+  </w:p>
+  <w:p>
+    <w:pPr>
+      <w:pStyle w:val="Pieddepage"/>
+    </w:pPr>
+  </w:p>
+</w:ftr>
+</file>
+
+<file path=word/footnotes.xml><?xml version="1.0" encoding="utf-8"?>
+<w:footnotes xmlns:wpc="http://schemas.microsoft.com/office/word/2010/wordprocessingCanvas" xmlns:cx="http://schemas.microsoft.com/office/drawing/2014/chartex" xmlns:cx1="http://schemas.microsoft.com/office/drawing/2015/9/8/chartex" xmlns:cx2="http://schemas.microsoft.com/office/drawing/2015/10/21/chartex" xmlns:cx3="http://schemas.microsoft.com/office/drawing/2016/5/9/chartex" xmlns:cx4="http://schemas.microsoft.com/office/drawing/2016/5/10/chartex" xmlns:cx5="http://schemas.microsoft.com/office/drawing/2016/5/11/chartex" xmlns:cx6="http://schemas.microsoft.com/office/drawing/2016/5/12/chartex" xmlns:cx7="http://schemas.microsoft.com/office/drawing/2016/5/13/chartex" xmlns:cx8="http://schemas.microsoft.com/office/drawing/2016/5/14/chartex" xmlns:mc="http://schemas.openxmlformats.org/markup-compatibility/2006" xmlns:aink="http://schemas.microsoft.com/office/drawing/2016/ink" xmlns:am3d="http://schemas.microsoft.com/office/drawing/2017/model3d" xmlns:o="urn:schemas-microsoft-com:office:office" xmlns:oel="http://schemas.microsoft.com/office/2019/extlst" xmlns:r="http://schemas.openxmlformats.org/officeDocument/2006/relationships" xmlns:m="http://schemas.openxmlformats.org/officeDocument/2006/math" xmlns:v="urn:schemas-microsoft-com:vml" xmlns:wp14="http://schemas.microsoft.com/office/word/2010/wordprocessingDrawing" xmlns:wp="http://schemas.openxmlformats.org/drawingml/2006/wordprocessingDrawing" xmlns:w10="urn:schemas-microsoft-com:office:word" xmlns:w="http://schemas.openxmlformats.org/wordprocessingml/2006/main" xmlns:w14="http://schemas.microsoft.com/office/word/2010/wordml" xmlns:w15="http://schemas.microsoft.com/office/word/2012/wordml" xmlns:w16cex="http://schemas.microsoft.com/office/word/2018/wordml/cex" xmlns:w16cid="http://schemas.microsoft.com/office/word/2016/wordml/cid" xmlns:w16="http://schemas.microsoft.com/office/word/2018/wordml" xmlns:w16du="http://schemas.microsoft.com/office/word/2023/wordml/word16du" xmlns:w16sdtdh="http://schemas.microsoft.com/office/word/2020/wordml/sdtdatahash" xmlns:w16sdtfl="http://schemas.microsoft.com/office/word/2024/wordml/sdtformatlock" xmlns:w16se="http://schemas.microsoft.com/office/word/2015/wordml/symex" xmlns:wpg="http://schemas.microsoft.com/office/word/2010/wordprocessingGroup" xmlns:wpi="http://schemas.microsoft.com/office/word/2010/wordprocessingInk" xmlns:wne="http://schemas.microsoft.com/office/word/2006/wordml" xmlns:wps="http://schemas.microsoft.com/office/word/2010/wordprocessingShape" mc:Ignorable="w14 w15 w16se w16cid w16 w16cex w16sdtdh w16sdtfl w16du wp14">
+  <w:footnote w:type="separator" w:id="-1">
+    <w:p>
+      <w:pPr>
+        <w:spacing w:after="0" w:line="240" w:lineRule="auto"/>
+      </w:pPr>
+      <w:r>
+        <w:separator/>
+      </w:r>
+    </w:p>
+  </w:footnote>
+  <w:footnote w:type="continuationSeparator" w:id="0">
+    <w:p>
+      <w:pPr>
+        <w:spacing w:after="0" w:line="240" w:lineRule="auto"/>
+      </w:pPr>
+      <w:r>
+        <w:continuationSeparator/>
+      </w:r>
+    </w:p>
+  </w:footnote>
+</w:footnotes>
+</file>
+
+<file path=word/header1.xml><?xml version="1.0" encoding="utf-8"?>
+<w:hdr xmlns:wpc="http://schemas.microsoft.com/office/word/2010/wordprocessingCanvas" xmlns:cx="http://schemas.microsoft.com/office/drawing/2014/chartex" xmlns:cx1="http://schemas.microsoft.com/office/drawing/2015/9/8/chartex" xmlns:cx2="http://schemas.microsoft.com/office/drawing/2015/10/21/chartex" xmlns:cx3="http://schemas.microsoft.com/office/drawing/2016/5/9/chartex" xmlns:cx4="http://schemas.microsoft.com/office/drawing/2016/5/10/chartex" xmlns:cx5="http://schemas.microsoft.com/office/drawing/2016/5/11/chartex" xmlns:cx6="http://schemas.microsoft.com/office/drawing/2016/5/12/chartex" xmlns:cx7="http://schemas.microsoft.com/office/drawing/2016/5/13/chartex" xmlns:cx8="http://schemas.microsoft.com/office/drawing/2016/5/14/chartex" xmlns:mc="http://schemas.openxmlformats.org/markup-compatibility/2006" xmlns:aink="http://schemas.microsoft.com/office/drawing/2016/ink" xmlns:am3d="http://schemas.microsoft.com/office/drawing/2017/model3d" xmlns:o="urn:schemas-microsoft-com:office:office" xmlns:oel="http://schemas.microsoft.com/office/2019/extlst" xmlns:r="http://schemas.openxmlformats.org/officeDocument/2006/relationships" xmlns:m="http://schemas.openxmlformats.org/officeDocument/2006/math" xmlns:v="urn:schemas-microsoft-com:vml" xmlns:wp14="http://schemas.microsoft.com/office/word/2010/wordprocessingDrawing" xmlns:wp="http://schemas.openxmlformats.org/drawingml/2006/wordprocessingDrawing" xmlns:w10="urn:schemas-microsoft-com:office:word" xmlns:w="http://schemas.openxmlformats.org/wordprocessingml/2006/main" xmlns:w14="http://schemas.microsoft.com/office/word/2010/wordml" xmlns:w15="http://schemas.microsoft.com/office/word/2012/wordml" xmlns:w16cex="http://schemas.microsoft.com/office/word/2018/wordml/cex" xmlns:w16cid="http://schemas.microsoft.com/office/word/2016/wordml/cid" xmlns:w16="http://schemas.microsoft.com/office/word/2018/wordml" xmlns:w16du="http://schemas.microsoft.com/office/word/2023/wordml/word16du" xmlns:w16sdtdh="http://schemas.microsoft.com/office/word/2020/wordml/sdtdatahash" xmlns:w16sdtfl="http://schemas.microsoft.com/office/word/2024/wordml/sdtformatlock" xmlns:w16se="http://schemas.microsoft.com/office/word/2015/wordml/symex" xmlns:wpg="http://schemas.microsoft.com/office/word/2010/wordprocessingGroup" xmlns:wpi="http://schemas.microsoft.com/office/word/2010/wordprocessingInk" xmlns:wne="http://schemas.microsoft.com/office/word/2006/wordml" xmlns:wps="http://schemas.microsoft.com/office/word/2010/wordprocessingShape" mc:Ignorable="w14 w15 w16se w16cid w16 w16cex w16sdtdh w16sdtfl w16du wp14">
+  <w:p>
+    <w:pPr>
+      <w:pStyle w:val="En-tte"/>
+    </w:pPr>
+    <w:r>
+      <w:t>Ferment Rémi</w:t>
+    </w:r>
+  </w:p>
+  <w:p>
+    <w:pPr>
+      <w:pStyle w:val="En-tte"/>
+    </w:pPr>
+  </w:p>
+</w:hdr>
 </file>
 
 <file path=word/numbering.xml><?xml version="1.0" encoding="utf-8"?>
@@ -411,6 +1901,155 @@
     </w:lvl>
   </w:abstractNum>
   <w:abstractNum w:abstractNumId="3" w15:restartNumberingAfterBreak="0">
+    <w:nsid w:val="0DA3528F"/>
+    <w:multiLevelType w:val="multilevel"/>
+    <w:tmpl w:val="EA08DC3E"/>
+    <w:lvl w:ilvl="0">
+      <w:start w:val="1"/>
+      <w:numFmt w:val="bullet"/>
+      <w:lvlText w:val=""/>
+      <w:lvlJc w:val="left"/>
+      <w:pPr>
+        <w:tabs>
+          <w:tab w:val="num" w:pos="720"/>
+        </w:tabs>
+        <w:ind w:left="720" w:hanging="360"/>
+      </w:pPr>
+      <w:rPr>
+        <w:rFonts w:ascii="Symbol" w:hAnsi="Symbol" w:hint="default"/>
+        <w:sz w:val="20"/>
+      </w:rPr>
+    </w:lvl>
+    <w:lvl w:ilvl="1" w:tentative="1">
+      <w:start w:val="1"/>
+      <w:numFmt w:val="bullet"/>
+      <w:lvlText w:val="o"/>
+      <w:lvlJc w:val="left"/>
+      <w:pPr>
+        <w:tabs>
+          <w:tab w:val="num" w:pos="1440"/>
+        </w:tabs>
+        <w:ind w:left="1440" w:hanging="360"/>
+      </w:pPr>
+      <w:rPr>
+        <w:rFonts w:ascii="Courier New" w:hAnsi="Courier New" w:hint="default"/>
+        <w:sz w:val="20"/>
+      </w:rPr>
+    </w:lvl>
+    <w:lvl w:ilvl="2" w:tentative="1">
+      <w:start w:val="1"/>
+      <w:numFmt w:val="bullet"/>
+      <w:lvlText w:val=""/>
+      <w:lvlJc w:val="left"/>
+      <w:pPr>
+        <w:tabs>
+          <w:tab w:val="num" w:pos="2160"/>
+        </w:tabs>
+        <w:ind w:left="2160" w:hanging="360"/>
+      </w:pPr>
+      <w:rPr>
+        <w:rFonts w:ascii="Wingdings" w:hAnsi="Wingdings" w:hint="default"/>
+        <w:sz w:val="20"/>
+      </w:rPr>
+    </w:lvl>
+    <w:lvl w:ilvl="3" w:tentative="1">
+      <w:start w:val="1"/>
+      <w:numFmt w:val="bullet"/>
+      <w:lvlText w:val=""/>
+      <w:lvlJc w:val="left"/>
+      <w:pPr>
+        <w:tabs>
+          <w:tab w:val="num" w:pos="2880"/>
+        </w:tabs>
+        <w:ind w:left="2880" w:hanging="360"/>
+      </w:pPr>
+      <w:rPr>
+        <w:rFonts w:ascii="Wingdings" w:hAnsi="Wingdings" w:hint="default"/>
+        <w:sz w:val="20"/>
+      </w:rPr>
+    </w:lvl>
+    <w:lvl w:ilvl="4" w:tentative="1">
+      <w:start w:val="1"/>
+      <w:numFmt w:val="bullet"/>
+      <w:lvlText w:val=""/>
+      <w:lvlJc w:val="left"/>
+      <w:pPr>
+        <w:tabs>
+          <w:tab w:val="num" w:pos="3600"/>
+        </w:tabs>
+        <w:ind w:left="3600" w:hanging="360"/>
+      </w:pPr>
+      <w:rPr>
+        <w:rFonts w:ascii="Wingdings" w:hAnsi="Wingdings" w:hint="default"/>
+        <w:sz w:val="20"/>
+      </w:rPr>
+    </w:lvl>
+    <w:lvl w:ilvl="5" w:tentative="1">
+      <w:start w:val="1"/>
+      <w:numFmt w:val="bullet"/>
+      <w:lvlText w:val=""/>
+      <w:lvlJc w:val="left"/>
+      <w:pPr>
+        <w:tabs>
+          <w:tab w:val="num" w:pos="4320"/>
+        </w:tabs>
+        <w:ind w:left="4320" w:hanging="360"/>
+      </w:pPr>
+      <w:rPr>
+        <w:rFonts w:ascii="Wingdings" w:hAnsi="Wingdings" w:hint="default"/>
+        <w:sz w:val="20"/>
+      </w:rPr>
+    </w:lvl>
+    <w:lvl w:ilvl="6" w:tentative="1">
+      <w:start w:val="1"/>
+      <w:numFmt w:val="bullet"/>
+      <w:lvlText w:val=""/>
+      <w:lvlJc w:val="left"/>
+      <w:pPr>
+        <w:tabs>
+          <w:tab w:val="num" w:pos="5040"/>
+        </w:tabs>
+        <w:ind w:left="5040" w:hanging="360"/>
+      </w:pPr>
+      <w:rPr>
+        <w:rFonts w:ascii="Wingdings" w:hAnsi="Wingdings" w:hint="default"/>
+        <w:sz w:val="20"/>
+      </w:rPr>
+    </w:lvl>
+    <w:lvl w:ilvl="7" w:tentative="1">
+      <w:start w:val="1"/>
+      <w:numFmt w:val="bullet"/>
+      <w:lvlText w:val=""/>
+      <w:lvlJc w:val="left"/>
+      <w:pPr>
+        <w:tabs>
+          <w:tab w:val="num" w:pos="5760"/>
+        </w:tabs>
+        <w:ind w:left="5760" w:hanging="360"/>
+      </w:pPr>
+      <w:rPr>
+        <w:rFonts w:ascii="Wingdings" w:hAnsi="Wingdings" w:hint="default"/>
+        <w:sz w:val="20"/>
+      </w:rPr>
+    </w:lvl>
+    <w:lvl w:ilvl="8" w:tentative="1">
+      <w:start w:val="1"/>
+      <w:numFmt w:val="bullet"/>
+      <w:lvlText w:val=""/>
+      <w:lvlJc w:val="left"/>
+      <w:pPr>
+        <w:tabs>
+          <w:tab w:val="num" w:pos="6480"/>
+        </w:tabs>
+        <w:ind w:left="6480" w:hanging="360"/>
+      </w:pPr>
+      <w:rPr>
+        <w:rFonts w:ascii="Wingdings" w:hAnsi="Wingdings" w:hint="default"/>
+        <w:sz w:val="20"/>
+      </w:rPr>
+    </w:lvl>
+  </w:abstractNum>
+  <w:abstractNum w:abstractNumId="4" w15:restartNumberingAfterBreak="0">
     <w:nsid w:val="1DE21512"/>
     <w:multiLevelType w:val="hybridMultilevel"/>
     <w:tmpl w:val="12106D18"/>
@@ -523,7 +2162,7 @@
       </w:rPr>
     </w:lvl>
   </w:abstractNum>
-  <w:abstractNum w:abstractNumId="4" w15:restartNumberingAfterBreak="0">
+  <w:abstractNum w:abstractNumId="5" w15:restartNumberingAfterBreak="0">
     <w:nsid w:val="21614AE3"/>
     <w:multiLevelType w:val="hybridMultilevel"/>
     <w:tmpl w:val="5546E248"/>
@@ -636,7 +2275,7 @@
       </w:rPr>
     </w:lvl>
   </w:abstractNum>
-  <w:abstractNum w:abstractNumId="5" w15:restartNumberingAfterBreak="0">
+  <w:abstractNum w:abstractNumId="6" w15:restartNumberingAfterBreak="0">
     <w:nsid w:val="218D5409"/>
     <w:multiLevelType w:val="hybridMultilevel"/>
     <w:tmpl w:val="247CF472"/>
@@ -749,7 +2388,7 @@
       </w:rPr>
     </w:lvl>
   </w:abstractNum>
-  <w:abstractNum w:abstractNumId="6" w15:restartNumberingAfterBreak="0">
+  <w:abstractNum w:abstractNumId="7" w15:restartNumberingAfterBreak="0">
     <w:nsid w:val="321E53E0"/>
     <w:multiLevelType w:val="multilevel"/>
     <w:tmpl w:val="10F00E0C"/>
@@ -898,7 +2537,7 @@
       </w:rPr>
     </w:lvl>
   </w:abstractNum>
-  <w:abstractNum w:abstractNumId="7" w15:restartNumberingAfterBreak="0">
+  <w:abstractNum w:abstractNumId="8" w15:restartNumberingAfterBreak="0">
     <w:nsid w:val="33200293"/>
     <w:multiLevelType w:val="multilevel"/>
     <w:tmpl w:val="E6F87E28"/>
@@ -1047,7 +2686,7 @@
       </w:rPr>
     </w:lvl>
   </w:abstractNum>
-  <w:abstractNum w:abstractNumId="8" w15:restartNumberingAfterBreak="0">
+  <w:abstractNum w:abstractNumId="9" w15:restartNumberingAfterBreak="0">
     <w:nsid w:val="3543783A"/>
     <w:multiLevelType w:val="multilevel"/>
     <w:tmpl w:val="315E5AB6"/>
@@ -1196,7 +2835,7 @@
       </w:rPr>
     </w:lvl>
   </w:abstractNum>
-  <w:abstractNum w:abstractNumId="9" w15:restartNumberingAfterBreak="0">
+  <w:abstractNum w:abstractNumId="10" w15:restartNumberingAfterBreak="0">
     <w:nsid w:val="410222DD"/>
     <w:multiLevelType w:val="multilevel"/>
     <w:tmpl w:val="51A48F4E"/>
@@ -1345,7 +2984,7 @@
       </w:rPr>
     </w:lvl>
   </w:abstractNum>
-  <w:abstractNum w:abstractNumId="10" w15:restartNumberingAfterBreak="0">
+  <w:abstractNum w:abstractNumId="11" w15:restartNumberingAfterBreak="0">
     <w:nsid w:val="416A5190"/>
     <w:multiLevelType w:val="multilevel"/>
     <w:tmpl w:val="83865044"/>
@@ -1494,7 +3133,7 @@
       </w:rPr>
     </w:lvl>
   </w:abstractNum>
-  <w:abstractNum w:abstractNumId="11" w15:restartNumberingAfterBreak="0">
+  <w:abstractNum w:abstractNumId="12" w15:restartNumberingAfterBreak="0">
     <w:nsid w:val="443F67A6"/>
     <w:multiLevelType w:val="multilevel"/>
     <w:tmpl w:val="4EACB03E"/>
@@ -1643,7 +3282,7 @@
       </w:rPr>
     </w:lvl>
   </w:abstractNum>
-  <w:abstractNum w:abstractNumId="12" w15:restartNumberingAfterBreak="0">
+  <w:abstractNum w:abstractNumId="13" w15:restartNumberingAfterBreak="0">
     <w:nsid w:val="491E5064"/>
     <w:multiLevelType w:val="hybridMultilevel"/>
     <w:tmpl w:val="C7988948"/>
@@ -1756,7 +3395,7 @@
       </w:rPr>
     </w:lvl>
   </w:abstractNum>
-  <w:abstractNum w:abstractNumId="13" w15:restartNumberingAfterBreak="0">
+  <w:abstractNum w:abstractNumId="14" w15:restartNumberingAfterBreak="0">
     <w:nsid w:val="4A6B2445"/>
     <w:multiLevelType w:val="multilevel"/>
     <w:tmpl w:val="6D749472"/>
@@ -1905,7 +3544,7 @@
       </w:rPr>
     </w:lvl>
   </w:abstractNum>
-  <w:abstractNum w:abstractNumId="14" w15:restartNumberingAfterBreak="0">
+  <w:abstractNum w:abstractNumId="15" w15:restartNumberingAfterBreak="0">
     <w:nsid w:val="4D1D07C0"/>
     <w:multiLevelType w:val="multilevel"/>
     <w:tmpl w:val="F7B81912"/>
@@ -2054,7 +3693,7 @@
       </w:rPr>
     </w:lvl>
   </w:abstractNum>
-  <w:abstractNum w:abstractNumId="15" w15:restartNumberingAfterBreak="0">
+  <w:abstractNum w:abstractNumId="16" w15:restartNumberingAfterBreak="0">
     <w:nsid w:val="4E9B65E1"/>
     <w:multiLevelType w:val="multilevel"/>
     <w:tmpl w:val="65886DFA"/>
@@ -2203,7 +3842,7 @@
       </w:rPr>
     </w:lvl>
   </w:abstractNum>
-  <w:abstractNum w:abstractNumId="16" w15:restartNumberingAfterBreak="0">
+  <w:abstractNum w:abstractNumId="17" w15:restartNumberingAfterBreak="0">
     <w:nsid w:val="5B587C81"/>
     <w:multiLevelType w:val="hybridMultilevel"/>
     <w:tmpl w:val="6DA0160A"/>
@@ -2316,7 +3955,7 @@
       </w:rPr>
     </w:lvl>
   </w:abstractNum>
-  <w:abstractNum w:abstractNumId="17" w15:restartNumberingAfterBreak="0">
+  <w:abstractNum w:abstractNumId="18" w15:restartNumberingAfterBreak="0">
     <w:nsid w:val="5D9E3673"/>
     <w:multiLevelType w:val="hybridMultilevel"/>
     <w:tmpl w:val="11DA4E0C"/>
@@ -2429,7 +4068,7 @@
       </w:rPr>
     </w:lvl>
   </w:abstractNum>
-  <w:abstractNum w:abstractNumId="18" w15:restartNumberingAfterBreak="0">
+  <w:abstractNum w:abstractNumId="19" w15:restartNumberingAfterBreak="0">
     <w:nsid w:val="60281D8F"/>
     <w:multiLevelType w:val="hybridMultilevel"/>
     <w:tmpl w:val="6FC09AF2"/>
@@ -2542,7 +4181,7 @@
       </w:rPr>
     </w:lvl>
   </w:abstractNum>
-  <w:abstractNum w:abstractNumId="19" w15:restartNumberingAfterBreak="0">
+  <w:abstractNum w:abstractNumId="20" w15:restartNumberingAfterBreak="0">
     <w:nsid w:val="61566F44"/>
     <w:multiLevelType w:val="hybridMultilevel"/>
     <w:tmpl w:val="90FA2C4A"/>
@@ -2655,7 +4294,7 @@
       </w:rPr>
     </w:lvl>
   </w:abstractNum>
-  <w:abstractNum w:abstractNumId="20" w15:restartNumberingAfterBreak="0">
+  <w:abstractNum w:abstractNumId="21" w15:restartNumberingAfterBreak="0">
     <w:nsid w:val="644B4DF3"/>
     <w:multiLevelType w:val="multilevel"/>
     <w:tmpl w:val="56902FFA"/>
@@ -2804,7 +4443,7 @@
       </w:rPr>
     </w:lvl>
   </w:abstractNum>
-  <w:abstractNum w:abstractNumId="21" w15:restartNumberingAfterBreak="0">
+  <w:abstractNum w:abstractNumId="22" w15:restartNumberingAfterBreak="0">
     <w:nsid w:val="64D2240D"/>
     <w:multiLevelType w:val="hybridMultilevel"/>
     <w:tmpl w:val="9C447848"/>
@@ -2917,7 +4556,7 @@
       </w:rPr>
     </w:lvl>
   </w:abstractNum>
-  <w:abstractNum w:abstractNumId="22" w15:restartNumberingAfterBreak="0">
+  <w:abstractNum w:abstractNumId="23" w15:restartNumberingAfterBreak="0">
     <w:nsid w:val="65140ED7"/>
     <w:multiLevelType w:val="hybridMultilevel"/>
     <w:tmpl w:val="F8D00E9E"/>
@@ -3030,7 +4669,7 @@
       </w:rPr>
     </w:lvl>
   </w:abstractNum>
-  <w:abstractNum w:abstractNumId="23" w15:restartNumberingAfterBreak="0">
+  <w:abstractNum w:abstractNumId="24" w15:restartNumberingAfterBreak="0">
     <w:nsid w:val="65303BBD"/>
     <w:multiLevelType w:val="hybridMultilevel"/>
     <w:tmpl w:val="219CAB60"/>
@@ -3143,7 +4782,7 @@
       </w:rPr>
     </w:lvl>
   </w:abstractNum>
-  <w:abstractNum w:abstractNumId="24" w15:restartNumberingAfterBreak="0">
+  <w:abstractNum w:abstractNumId="25" w15:restartNumberingAfterBreak="0">
     <w:nsid w:val="70FF3D26"/>
     <w:multiLevelType w:val="multilevel"/>
     <w:tmpl w:val="445E4E58"/>
@@ -3293,78 +4932,81 @@
     </w:lvl>
   </w:abstractNum>
   <w:num w:numId="1" w16cid:durableId="1716270438">
+    <w:abstractNumId w:val="12"/>
+  </w:num>
+  <w:num w:numId="2" w16cid:durableId="1204635136">
     <w:abstractNumId w:val="11"/>
   </w:num>
-  <w:num w:numId="2" w16cid:durableId="1204635136">
+  <w:num w:numId="3" w16cid:durableId="1206796911">
+    <w:abstractNumId w:val="9"/>
+  </w:num>
+  <w:num w:numId="4" w16cid:durableId="241767429">
+    <w:abstractNumId w:val="25"/>
+  </w:num>
+  <w:num w:numId="5" w16cid:durableId="252470296">
     <w:abstractNumId w:val="10"/>
   </w:num>
-  <w:num w:numId="3" w16cid:durableId="1206796911">
+  <w:num w:numId="6" w16cid:durableId="859776404">
     <w:abstractNumId w:val="8"/>
   </w:num>
-  <w:num w:numId="4" w16cid:durableId="241767429">
-    <w:abstractNumId w:val="24"/>
+  <w:num w:numId="7" w16cid:durableId="996029058">
+    <w:abstractNumId w:val="14"/>
   </w:num>
-  <w:num w:numId="5" w16cid:durableId="252470296">
-    <w:abstractNumId w:val="9"/>
+  <w:num w:numId="8" w16cid:durableId="1911576663">
+    <w:abstractNumId w:val="21"/>
   </w:num>
-  <w:num w:numId="6" w16cid:durableId="859776404">
+  <w:num w:numId="9" w16cid:durableId="264309391">
+    <w:abstractNumId w:val="15"/>
+  </w:num>
+  <w:num w:numId="10" w16cid:durableId="813572216">
     <w:abstractNumId w:val="7"/>
   </w:num>
-  <w:num w:numId="7" w16cid:durableId="996029058">
-    <w:abstractNumId w:val="13"/>
-  </w:num>
-  <w:num w:numId="8" w16cid:durableId="1911576663">
-    <w:abstractNumId w:val="20"/>
-  </w:num>
-  <w:num w:numId="9" w16cid:durableId="264309391">
-    <w:abstractNumId w:val="14"/>
-  </w:num>
-  <w:num w:numId="10" w16cid:durableId="813572216">
-    <w:abstractNumId w:val="6"/>
-  </w:num>
   <w:num w:numId="11" w16cid:durableId="1358896352">
-    <w:abstractNumId w:val="15"/>
+    <w:abstractNumId w:val="16"/>
   </w:num>
   <w:num w:numId="12" w16cid:durableId="333339484">
     <w:abstractNumId w:val="0"/>
   </w:num>
   <w:num w:numId="13" w16cid:durableId="1099259732">
-    <w:abstractNumId w:val="18"/>
+    <w:abstractNumId w:val="19"/>
   </w:num>
   <w:num w:numId="14" w16cid:durableId="330060153">
-    <w:abstractNumId w:val="23"/>
+    <w:abstractNumId w:val="24"/>
   </w:num>
   <w:num w:numId="15" w16cid:durableId="1348285250">
-    <w:abstractNumId w:val="4"/>
+    <w:abstractNumId w:val="5"/>
   </w:num>
   <w:num w:numId="16" w16cid:durableId="1870138560">
-    <w:abstractNumId w:val="12"/>
+    <w:abstractNumId w:val="13"/>
   </w:num>
   <w:num w:numId="17" w16cid:durableId="499976909">
     <w:abstractNumId w:val="2"/>
   </w:num>
   <w:num w:numId="18" w16cid:durableId="865750800">
-    <w:abstractNumId w:val="19"/>
+    <w:abstractNumId w:val="20"/>
   </w:num>
   <w:num w:numId="19" w16cid:durableId="193228422">
-    <w:abstractNumId w:val="17"/>
+    <w:abstractNumId w:val="18"/>
   </w:num>
   <w:num w:numId="20" w16cid:durableId="316155077">
-    <w:abstractNumId w:val="22"/>
+    <w:abstractNumId w:val="23"/>
   </w:num>
   <w:num w:numId="21" w16cid:durableId="537402371">
-    <w:abstractNumId w:val="21"/>
+    <w:abstractNumId w:val="22"/>
   </w:num>
   <w:num w:numId="22" w16cid:durableId="1793355116">
     <w:abstractNumId w:val="1"/>
   </w:num>
   <w:num w:numId="23" w16cid:durableId="125851472">
-    <w:abstractNumId w:val="16"/>
+    <w:abstractNumId w:val="17"/>
   </w:num>
   <w:num w:numId="24" w16cid:durableId="511838475">
-    <w:abstractNumId w:val="5"/>
+    <w:abstractNumId w:val="6"/>
   </w:num>
   <w:num w:numId="25" w16cid:durableId="656223985">
+    <w:abstractNumId w:val="4"/>
+  </w:num>
+  <w:num w:numId="26" w16cid:durableId="1939752270">
     <w:abstractNumId w:val="3"/>
   </w:num>
 </w:numbering>
@@ -4282,6 +5924,64 @@
       <w:spacing w:val="5"/>
     </w:rPr>
   </w:style>
+  <w:style w:type="paragraph" w:styleId="En-tte">
+    <w:name w:val="header"/>
+    <w:basedOn w:val="Normal"/>
+    <w:link w:val="En-tteCar"/>
+    <w:uiPriority w:val="99"/>
+    <w:unhideWhenUsed/>
+    <w:rsid w:val="004C1B0D"/>
+    <w:pPr>
+      <w:tabs>
+        <w:tab w:val="center" w:pos="4536"/>
+        <w:tab w:val="right" w:pos="9072"/>
+      </w:tabs>
+      <w:spacing w:after="0" w:line="240" w:lineRule="auto"/>
+    </w:pPr>
+  </w:style>
+  <w:style w:type="character" w:customStyle="1" w:styleId="En-tteCar">
+    <w:name w:val="En-tête Car"/>
+    <w:basedOn w:val="Policepardfaut"/>
+    <w:link w:val="En-tte"/>
+    <w:uiPriority w:val="99"/>
+    <w:rsid w:val="004C1B0D"/>
+  </w:style>
+  <w:style w:type="paragraph" w:styleId="Pieddepage">
+    <w:name w:val="footer"/>
+    <w:basedOn w:val="Normal"/>
+    <w:link w:val="PieddepageCar"/>
+    <w:uiPriority w:val="99"/>
+    <w:unhideWhenUsed/>
+    <w:rsid w:val="004C1B0D"/>
+    <w:pPr>
+      <w:tabs>
+        <w:tab w:val="center" w:pos="4536"/>
+        <w:tab w:val="right" w:pos="9072"/>
+      </w:tabs>
+      <w:spacing w:after="0" w:line="240" w:lineRule="auto"/>
+    </w:pPr>
+  </w:style>
+  <w:style w:type="character" w:customStyle="1" w:styleId="PieddepageCar">
+    <w:name w:val="Pied de page Car"/>
+    <w:basedOn w:val="Policepardfaut"/>
+    <w:link w:val="Pieddepage"/>
+    <w:uiPriority w:val="99"/>
+    <w:rsid w:val="004C1B0D"/>
+  </w:style>
+  <w:style w:type="character" w:styleId="Titredulivre">
+    <w:name w:val="Book Title"/>
+    <w:basedOn w:val="Policepardfaut"/>
+    <w:uiPriority w:val="33"/>
+    <w:qFormat/>
+    <w:rsid w:val="00E56438"/>
+    <w:rPr>
+      <w:b/>
+      <w:bCs/>
+      <w:i/>
+      <w:iCs/>
+      <w:spacing w:val="5"/>
+    </w:rPr>
+  </w:style>
 </w:styles>
 </file>
 

</xml_diff>